<commit_message>
report and small changes in the code
</commit_message>
<xml_diff>
--- a/report_Fiona.docx
+++ b/report_Fiona.docx
@@ -50,11 +50,9 @@
       <w:r>
         <w:t>e seasonality effect is minimal (</w:t>
       </w:r>
-      <w:proofErr w:type="spellStart"/>
       <w:r>
         <w:t>Prabhakaran</w:t>
       </w:r>
-      <w:proofErr w:type="spellEnd"/>
       <w:r>
         <w:t>, 2017).</w:t>
       </w:r>
@@ -109,19 +107,11 @@
         </w:rPr>
         <w:t xml:space="preserve"> </w:t>
       </w:r>
-      <w:proofErr w:type="spellStart"/>
-      <w:r>
-        <w:rPr>
-          <w:bCs/>
-        </w:rPr>
-        <w:t>Athanasopoulos</w:t>
-      </w:r>
-      <w:proofErr w:type="spellEnd"/>
-      <w:r>
-        <w:rPr>
-          <w:bCs/>
-        </w:rPr>
-        <w:t>,</w:t>
+      <w:r>
+        <w:rPr>
+          <w:bCs/>
+        </w:rPr>
+        <w:t>Athanasopoulos,</w:t>
       </w:r>
       <w:r>
         <w:rPr>
@@ -157,14 +147,12 @@
       <w:r>
         <w:t xml:space="preserve">regressive model </w:t>
       </w:r>
-      <w:proofErr w:type="gramStart"/>
       <w:r>
         <w:rPr>
           <w:bCs/>
         </w:rPr>
         <w:t>AR(</w:t>
       </w:r>
-      <w:proofErr w:type="gramEnd"/>
       <w:r>
         <w:t>p</w:t>
       </w:r>
@@ -214,8 +202,6 @@
           <w:szCs w:val="21"/>
         </w:rPr>
       </w:pPr>
-      <w:proofErr w:type="spellStart"/>
-      <w:proofErr w:type="gramStart"/>
       <w:r>
         <w:rPr>
           <w:rStyle w:val="mjx-char"/>
@@ -232,23 +218,13 @@
         </w:rPr>
         <w:t>t</w:t>
       </w:r>
-      <w:proofErr w:type="spellEnd"/>
       <w:r>
         <w:rPr>
           <w:rStyle w:val="mjx-char"/>
           <w:sz w:val="30"/>
           <w:szCs w:val="30"/>
         </w:rPr>
-        <w:t>=</w:t>
-      </w:r>
-      <w:proofErr w:type="gramEnd"/>
-      <w:r>
-        <w:rPr>
-          <w:rStyle w:val="mjx-char"/>
-          <w:sz w:val="30"/>
-          <w:szCs w:val="30"/>
-        </w:rPr>
-        <w:t>c+ϕ</w:t>
+        <w:t>=c+ϕ</w:t>
       </w:r>
       <w:r>
         <w:rPr>
@@ -329,16 +305,23 @@
           <w:sz w:val="30"/>
           <w:szCs w:val="30"/>
         </w:rPr>
-        <w:t>+</w:t>
-      </w:r>
-      <w:proofErr w:type="spellStart"/>
+        <w:t>+ϕ</w:t>
+      </w:r>
+      <w:r>
+        <w:rPr>
+          <w:rStyle w:val="mjx-char"/>
+          <w:sz w:val="21"/>
+          <w:szCs w:val="21"/>
+        </w:rPr>
+        <w:t>p</w:t>
+      </w:r>
       <w:r>
         <w:rPr>
           <w:rStyle w:val="mjx-char"/>
           <w:sz w:val="30"/>
           <w:szCs w:val="30"/>
         </w:rPr>
-        <w:t>ϕ</w:t>
+        <w:t>y</w:t>
       </w:r>
       <w:r>
         <w:rPr>
@@ -346,7 +329,7 @@
           <w:sz w:val="21"/>
           <w:szCs w:val="21"/>
         </w:rPr>
-        <w:t>p</w:t>
+        <w:t>t−p</w:t>
       </w:r>
       <w:r>
         <w:rPr>
@@ -354,7 +337,7 @@
           <w:sz w:val="30"/>
           <w:szCs w:val="30"/>
         </w:rPr>
-        <w:t>y</w:t>
+        <w:t>+ε</w:t>
       </w:r>
       <w:r>
         <w:rPr>
@@ -362,25 +345,8 @@
           <w:sz w:val="21"/>
           <w:szCs w:val="21"/>
         </w:rPr>
-        <w:t>t−p</w:t>
-      </w:r>
-      <w:r>
-        <w:rPr>
-          <w:rStyle w:val="mjx-char"/>
-          <w:sz w:val="30"/>
-          <w:szCs w:val="30"/>
-        </w:rPr>
-        <w:t>+ε</w:t>
-      </w:r>
-      <w:r>
-        <w:rPr>
-          <w:rStyle w:val="mjx-char"/>
-          <w:sz w:val="21"/>
-          <w:szCs w:val="21"/>
-        </w:rPr>
         <w:t>t</w:t>
       </w:r>
-      <w:proofErr w:type="spellEnd"/>
     </w:p>
     <w:p>
       <w:pPr>
@@ -390,8 +356,6 @@
           <w:szCs w:val="20"/>
         </w:rPr>
       </w:pPr>
-      <w:proofErr w:type="spellStart"/>
-      <w:proofErr w:type="gramStart"/>
       <w:r>
         <w:rPr>
           <w:rStyle w:val="mjx-char"/>
@@ -400,8 +364,6 @@
         </w:rPr>
         <w:t>εt</w:t>
       </w:r>
-      <w:proofErr w:type="spellEnd"/>
-      <w:proofErr w:type="gramEnd"/>
       <w:r>
         <w:rPr>
           <w:sz w:val="20"/>
@@ -429,18 +391,8 @@
           <w:sz w:val="20"/>
           <w:szCs w:val="20"/>
         </w:rPr>
-        <w:t>ϕ1,…,</w:t>
-      </w:r>
-      <w:proofErr w:type="spellStart"/>
-      <w:r>
-        <w:rPr>
-          <w:rStyle w:val="mjx-char"/>
-          <w:sz w:val="20"/>
-          <w:szCs w:val="20"/>
-        </w:rPr>
-        <w:t>ϕp</w:t>
-      </w:r>
-      <w:proofErr w:type="spellEnd"/>
+        <w:t>ϕ1,…,ϕp</w:t>
+      </w:r>
       <w:r>
         <w:rPr>
           <w:rStyle w:val="mjx-char"/>
@@ -481,23 +433,13 @@
         </w:rPr>
         <w:t xml:space="preserve"> </w:t>
       </w:r>
-      <w:proofErr w:type="spellStart"/>
       <w:r>
         <w:rPr>
           <w:rStyle w:val="mjx-char"/>
           <w:sz w:val="20"/>
           <w:szCs w:val="20"/>
         </w:rPr>
-        <w:t>yt</w:t>
-      </w:r>
-      <w:proofErr w:type="spellEnd"/>
-      <w:r>
-        <w:rPr>
-          <w:rStyle w:val="mjx-char"/>
-          <w:sz w:val="20"/>
-          <w:szCs w:val="20"/>
-        </w:rPr>
-        <w:t xml:space="preserve">-p = lagged values </w:t>
+        <w:t xml:space="preserve">yt-p = lagged values </w:t>
       </w:r>
     </w:p>
     <w:p>
@@ -523,8 +465,6 @@
           <w:szCs w:val="21"/>
         </w:rPr>
       </w:pPr>
-      <w:proofErr w:type="spellStart"/>
-      <w:proofErr w:type="gramStart"/>
       <w:r>
         <w:rPr>
           <w:rStyle w:val="mjx-char"/>
@@ -541,23 +481,13 @@
         </w:rPr>
         <w:t>t</w:t>
       </w:r>
-      <w:proofErr w:type="spellEnd"/>
       <w:r>
         <w:rPr>
           <w:rStyle w:val="mjx-char"/>
           <w:sz w:val="30"/>
           <w:szCs w:val="30"/>
         </w:rPr>
-        <w:t>=</w:t>
-      </w:r>
-      <w:proofErr w:type="gramEnd"/>
-      <w:r>
-        <w:rPr>
-          <w:rStyle w:val="mjx-char"/>
-          <w:sz w:val="30"/>
-          <w:szCs w:val="30"/>
-        </w:rPr>
-        <w:t>c+ε</w:t>
+        <w:t>=c+ε</w:t>
       </w:r>
       <w:r>
         <w:rPr>
@@ -654,16 +584,23 @@
           <w:sz w:val="30"/>
           <w:szCs w:val="30"/>
         </w:rPr>
-        <w:t>+</w:t>
-      </w:r>
-      <w:proofErr w:type="spellStart"/>
+        <w:t>+θ</w:t>
+      </w:r>
+      <w:r>
+        <w:rPr>
+          <w:rStyle w:val="mjx-char"/>
+          <w:sz w:val="21"/>
+          <w:szCs w:val="21"/>
+        </w:rPr>
+        <w:t>q</w:t>
+      </w:r>
       <w:r>
         <w:rPr>
           <w:rStyle w:val="mjx-char"/>
           <w:sz w:val="30"/>
           <w:szCs w:val="30"/>
         </w:rPr>
-        <w:t>θ</w:t>
+        <w:t>ε</w:t>
       </w:r>
       <w:r>
         <w:rPr>
@@ -671,32 +608,7 @@
           <w:sz w:val="21"/>
           <w:szCs w:val="21"/>
         </w:rPr>
-        <w:t>q</w:t>
-      </w:r>
-      <w:r>
-        <w:rPr>
-          <w:rStyle w:val="mjx-char"/>
-          <w:sz w:val="30"/>
-          <w:szCs w:val="30"/>
-        </w:rPr>
-        <w:t>ε</w:t>
-      </w:r>
-      <w:r>
-        <w:rPr>
-          <w:rStyle w:val="mjx-char"/>
-          <w:sz w:val="21"/>
-          <w:szCs w:val="21"/>
-        </w:rPr>
-        <w:t>t</w:t>
-      </w:r>
-      <w:proofErr w:type="spellEnd"/>
-      <w:r>
-        <w:rPr>
-          <w:rStyle w:val="mjx-char"/>
-          <w:sz w:val="21"/>
-          <w:szCs w:val="21"/>
-        </w:rPr>
-        <w:t>−q</w:t>
+        <w:t>t−q</w:t>
       </w:r>
     </w:p>
     <w:p>
@@ -714,43 +626,7 @@
           <w:sz w:val="20"/>
           <w:szCs w:val="20"/>
         </w:rPr>
-        <w:t>θ1</w:t>
-      </w:r>
-      <w:proofErr w:type="gramStart"/>
-      <w:r>
-        <w:rPr>
-          <w:rStyle w:val="mjx-char"/>
-          <w:sz w:val="20"/>
-          <w:szCs w:val="20"/>
-        </w:rPr>
-        <w:t>,…,</w:t>
-      </w:r>
-      <w:proofErr w:type="gramEnd"/>
-      <w:r>
-        <w:rPr>
-          <w:rStyle w:val="mjx-char"/>
-          <w:sz w:val="20"/>
-          <w:szCs w:val="20"/>
-        </w:rPr>
-        <w:t xml:space="preserve"> </w:t>
-      </w:r>
-      <w:proofErr w:type="spellStart"/>
-      <w:r>
-        <w:rPr>
-          <w:rStyle w:val="mjx-char"/>
-          <w:sz w:val="20"/>
-          <w:szCs w:val="20"/>
-        </w:rPr>
-        <w:t>θq</w:t>
-      </w:r>
-      <w:proofErr w:type="spellEnd"/>
-      <w:r>
-        <w:rPr>
-          <w:rStyle w:val="mjx-char"/>
-          <w:sz w:val="20"/>
-          <w:szCs w:val="20"/>
-        </w:rPr>
-        <w:t xml:space="preserve"> = parameters</w:t>
+        <w:t>θ1,…, θq = parameters</w:t>
       </w:r>
     </w:p>
     <w:p>
@@ -760,19 +636,11 @@
           <w:i/>
         </w:rPr>
       </w:pPr>
-      <w:proofErr w:type="gramStart"/>
-      <w:r>
-        <w:rPr>
-          <w:bCs/>
-        </w:rPr>
-        <w:t>I(</w:t>
-      </w:r>
-      <w:proofErr w:type="gramEnd"/>
-      <w:r>
-        <w:rPr>
-          <w:bCs/>
-        </w:rPr>
-        <w:t>t) is the</w:t>
+      <w:r>
+        <w:rPr>
+          <w:bCs/>
+        </w:rPr>
+        <w:t>I(t) is the</w:t>
       </w:r>
       <w:r>
         <w:rPr>
@@ -786,363 +654,242 @@
         </w:rPr>
         <w:t xml:space="preserve"> (</w:t>
       </w:r>
-      <w:proofErr w:type="spellStart"/>
       <w:r>
         <w:rPr>
           <w:rStyle w:val="Hervorhebung"/>
           <w:i w:val="0"/>
         </w:rPr>
-        <w:t>Venkat</w:t>
-      </w:r>
-      <w:proofErr w:type="spellEnd"/>
+        <w:t>Venkat, 2018)</w:t>
+      </w:r>
       <w:r>
         <w:rPr>
           <w:rStyle w:val="Hervorhebung"/>
           <w:i w:val="0"/>
         </w:rPr>
-        <w:t>, 2018)</w:t>
-      </w:r>
+        <w:t>.</w:t>
+      </w:r>
+    </w:p>
+    <w:p>
+      <w:pPr>
+        <w:rPr>
+          <w:bCs/>
+        </w:rPr>
+      </w:pPr>
+      <w:r>
+        <w:rPr>
+          <w:bCs/>
+        </w:rPr>
+        <w:t>To find the optimal</w:t>
+      </w:r>
+      <w:r>
+        <w:rPr>
+          <w:bCs/>
+        </w:rPr>
+        <w:t xml:space="preserve"> values for p and q, the Autocorrelation function (ACF) and partial Autocorrelation function (pACF) </w:t>
+      </w:r>
+      <w:r>
+        <w:rPr>
+          <w:bCs/>
+        </w:rPr>
+        <w:t>were</w:t>
+      </w:r>
+      <w:r>
+        <w:rPr>
+          <w:bCs/>
+        </w:rPr>
+        <w:t xml:space="preserve"> evaluated. The ACF </w:t>
+      </w:r>
+      <w:r>
+        <w:t>plot shows the correlations of a time-series with lags of itself</w:t>
+      </w:r>
+      <w:r>
+        <w:t xml:space="preserve">. </w:t>
+      </w:r>
+      <w:r>
+        <w:t xml:space="preserve"> </w:t>
+      </w:r>
+      <w:r>
+        <w:t>The pACF</w:t>
+      </w:r>
+      <w:r>
+        <w:t xml:space="preserve"> calculates the relationship between a time series and its lag, excluding the influence of linear dependencies among </w:t>
+      </w:r>
+      <w:r>
+        <w:t>other lags</w:t>
+      </w:r>
+      <w:r>
+        <w:t xml:space="preserve"> </w:t>
+      </w:r>
+      <w:r>
+        <w:t>(</w:t>
+      </w:r>
+      <w:r>
+        <w:t>Prabhakaran</w:t>
+      </w:r>
+      <w:r>
+        <w:t>, 2017)</w:t>
+      </w:r>
+      <w:r>
+        <w:t>.</w:t>
+      </w:r>
+    </w:p>
+    <w:p>
+      <w:r>
+        <w:t>A second evaluation tool is the</w:t>
+      </w:r>
+      <w:r>
+        <w:t xml:space="preserve"> auto.</w:t>
+      </w:r>
+      <w:r>
+        <w:t>arima function</w:t>
+      </w:r>
+      <w:r>
+        <w:t>. The function</w:t>
+      </w:r>
+      <w:r>
+        <w:t xml:space="preserve"> </w:t>
+      </w:r>
+      <w:r>
+        <w:t>automatically fits the best</w:t>
+      </w:r>
+      <w:r>
+        <w:t xml:space="preserve"> ARIMA model</w:t>
+      </w:r>
+      <w:r>
+        <w:t xml:space="preserve"> by minimizing the Akaike’s Information Criterion (AIC)</w:t>
+      </w:r>
+      <w:r>
+        <w:t xml:space="preserve">, which is a </w:t>
+      </w:r>
+      <w:r>
+        <w:t>criterion</w:t>
+      </w:r>
+      <w:r>
+        <w:t xml:space="preserve"> for the quality of the model. The auto</w:t>
+      </w:r>
+      <w:r>
+        <w:t>.arima function can</w:t>
+      </w:r>
+      <w:r>
+        <w:t xml:space="preserve"> also consider seasonal models. </w:t>
+      </w:r>
+    </w:p>
+    <w:p>
+      <w:r>
+        <w:t>Optimal</w:t>
+      </w:r>
+      <w:r>
+        <w:t xml:space="preserve"> models will yield uncorrelated residuals with zero mean and cons</w:t>
+      </w:r>
+      <w:r>
+        <w:t>t</w:t>
+      </w:r>
+      <w:r>
+        <w:t>ant variance. This can be evaluated by plotting the ACF</w:t>
+      </w:r>
+      <w:r>
+        <w:t xml:space="preserve"> of the residuals and</w:t>
+      </w:r>
+      <w:r>
+        <w:t xml:space="preserve"> by</w:t>
+      </w:r>
+      <w:r>
+        <w:t xml:space="preserve"> performing a portmontreau test, for example the </w:t>
+      </w:r>
+      <w:r>
+        <w:rPr>
+          <w:bCs/>
+        </w:rPr>
+        <w:t>Ljung-Box test</w:t>
+      </w:r>
+      <w:r>
+        <w:t xml:space="preserve"> </w:t>
+      </w:r>
+      <w:r>
+        <w:t>(</w:t>
+      </w:r>
+      <w:r>
+        <w:rPr>
+          <w:bCs/>
+        </w:rPr>
+        <w:t>Hyndman,</w:t>
+      </w:r>
+      <w:r>
+        <w:rPr>
+          <w:bCs/>
+        </w:rPr>
+        <w:t xml:space="preserve"> </w:t>
+      </w:r>
+      <w:r>
+        <w:rPr>
+          <w:bCs/>
+        </w:rPr>
+        <w:t>Athanasopoulos,</w:t>
+      </w:r>
+      <w:r>
+        <w:rPr>
+          <w:bCs/>
+        </w:rPr>
+        <w:t xml:space="preserve"> 2018)</w:t>
+      </w:r>
+      <w:r>
+        <w:rPr>
+          <w:bCs/>
+        </w:rPr>
+        <w:t>.</w:t>
+      </w:r>
+    </w:p>
+    <w:p>
+      <w:pPr>
+        <w:rPr>
+          <w:u w:val="single"/>
+        </w:rPr>
+      </w:pPr>
+    </w:p>
+    <w:p>
+      <w:pPr>
+        <w:rPr>
+          <w:u w:val="single"/>
+        </w:rPr>
+      </w:pPr>
+      <w:r>
+        <w:rPr>
+          <w:u w:val="single"/>
+        </w:rPr>
+        <w:lastRenderedPageBreak/>
+        <w:t>Quellen:</w:t>
+      </w:r>
+    </w:p>
+    <w:p>
+      <w:r>
+        <w:t>Selva Prabhakaran</w:t>
+      </w:r>
+      <w:r>
+        <w:t xml:space="preserve"> (</w:t>
+      </w:r>
+      <w:r>
+        <w:t>2017</w:t>
+      </w:r>
+      <w:r>
+        <w:t xml:space="preserve">), </w:t>
+      </w:r>
+      <w:r>
+        <w:t>Time Series Analysis</w:t>
+      </w:r>
+      <w:r>
+        <w:t xml:space="preserve">, </w:t>
+      </w:r>
+      <w:r>
+        <w:t>r-statistics.co</w:t>
+      </w:r>
+    </w:p>
+    <w:p>
       <w:r>
         <w:rPr>
           <w:rStyle w:val="Hervorhebung"/>
           <w:i w:val="0"/>
         </w:rPr>
-        <w:t>.</w:t>
-      </w:r>
-    </w:p>
-    <w:p>
-      <w:pPr>
-        <w:rPr>
-          <w:bCs/>
-        </w:rPr>
-      </w:pPr>
-      <w:r>
-        <w:rPr>
-          <w:bCs/>
-        </w:rPr>
-        <w:t>To find the optimal</w:t>
-      </w:r>
-      <w:r>
-        <w:rPr>
-          <w:bCs/>
-        </w:rPr>
-        <w:t xml:space="preserve"> values for p and q, the Autocorrelation function (ACF) and partial Autocorrelation function (</w:t>
-      </w:r>
-      <w:proofErr w:type="spellStart"/>
-      <w:r>
-        <w:rPr>
-          <w:bCs/>
-        </w:rPr>
-        <w:t>pACF</w:t>
-      </w:r>
-      <w:proofErr w:type="spellEnd"/>
-      <w:r>
-        <w:rPr>
-          <w:bCs/>
-        </w:rPr>
-        <w:t xml:space="preserve">) </w:t>
-      </w:r>
-      <w:r>
-        <w:rPr>
-          <w:bCs/>
-        </w:rPr>
-        <w:t>were</w:t>
-      </w:r>
-      <w:r>
-        <w:rPr>
-          <w:bCs/>
-        </w:rPr>
-        <w:t xml:space="preserve"> evaluated. The ACF </w:t>
-      </w:r>
-      <w:r>
-        <w:t>plot shows the correlations of a time-series with lags of itself</w:t>
-      </w:r>
-      <w:r>
-        <w:t xml:space="preserve">. </w:t>
-      </w:r>
-      <w:r>
-        <w:t xml:space="preserve"> </w:t>
-      </w:r>
-      <w:r>
-        <w:t xml:space="preserve">The </w:t>
-      </w:r>
-      <w:proofErr w:type="spellStart"/>
-      <w:r>
-        <w:t>pACF</w:t>
-      </w:r>
-      <w:proofErr w:type="spellEnd"/>
-      <w:r>
-        <w:t xml:space="preserve"> calculates the relationship between a time series and its lag, excluding the influence of linear dependencies among </w:t>
-      </w:r>
-      <w:r>
-        <w:t>other lags</w:t>
-      </w:r>
-      <w:r>
-        <w:t xml:space="preserve"> </w:t>
-      </w:r>
-      <w:r>
-        <w:t>(</w:t>
-      </w:r>
-      <w:proofErr w:type="spellStart"/>
-      <w:r>
-        <w:t>Prabhakaran</w:t>
-      </w:r>
-      <w:proofErr w:type="spellEnd"/>
-      <w:r>
-        <w:t>, 2017)</w:t>
-      </w:r>
-      <w:r>
-        <w:t>.</w:t>
-      </w:r>
-    </w:p>
-    <w:p>
-      <w:r>
-        <w:t>A second evaluation tool is the</w:t>
-      </w:r>
-      <w:r>
-        <w:t xml:space="preserve"> </w:t>
-      </w:r>
-      <w:proofErr w:type="spellStart"/>
-      <w:r>
-        <w:t>auto.</w:t>
-      </w:r>
-      <w:r>
-        <w:t>arima</w:t>
-      </w:r>
-      <w:proofErr w:type="spellEnd"/>
-      <w:r>
-        <w:t xml:space="preserve"> function</w:t>
-      </w:r>
-      <w:r>
-        <w:t>. The function</w:t>
-      </w:r>
-      <w:r>
-        <w:t xml:space="preserve"> </w:t>
-      </w:r>
-      <w:r>
-        <w:t>automatically fits the best</w:t>
-      </w:r>
-      <w:r>
-        <w:t xml:space="preserve"> ARIMA model</w:t>
-      </w:r>
-      <w:r>
-        <w:t xml:space="preserve"> by minimizing the </w:t>
-      </w:r>
-      <w:proofErr w:type="spellStart"/>
-      <w:r>
-        <w:t>Akaike’s</w:t>
-      </w:r>
-      <w:proofErr w:type="spellEnd"/>
-      <w:r>
-        <w:t xml:space="preserve"> Information Criterion (AIC)</w:t>
-      </w:r>
-      <w:r>
-        <w:t xml:space="preserve">, which is a </w:t>
-      </w:r>
-      <w:r>
-        <w:t>criterion</w:t>
-      </w:r>
-      <w:r>
-        <w:t xml:space="preserve"> for the quality of the model. The </w:t>
-      </w:r>
-      <w:proofErr w:type="spellStart"/>
-      <w:r>
-        <w:t>auto</w:t>
-      </w:r>
-      <w:r>
-        <w:t>.arima</w:t>
-      </w:r>
-      <w:proofErr w:type="spellEnd"/>
-      <w:r>
-        <w:t xml:space="preserve"> function can</w:t>
-      </w:r>
-      <w:r>
-        <w:t xml:space="preserve"> also consider seasonal models. </w:t>
-      </w:r>
-    </w:p>
-    <w:p>
-      <w:r>
-        <w:t>Optimal</w:t>
-      </w:r>
-      <w:r>
-        <w:t xml:space="preserve"> models will yield uncorrelated residuals with zero mean and cons</w:t>
-      </w:r>
-      <w:r>
-        <w:t>t</w:t>
-      </w:r>
-      <w:r>
-        <w:t>ant variance. This can be evaluated by plotting the ACF</w:t>
-      </w:r>
-      <w:r>
-        <w:t xml:space="preserve"> of the residuals and</w:t>
-      </w:r>
-      <w:r>
-        <w:t xml:space="preserve"> by</w:t>
-      </w:r>
-      <w:r>
-        <w:t xml:space="preserve"> performing a </w:t>
-      </w:r>
-      <w:proofErr w:type="spellStart"/>
-      <w:r>
-        <w:t>portmontreau</w:t>
-      </w:r>
-      <w:proofErr w:type="spellEnd"/>
-      <w:r>
-        <w:t xml:space="preserve"> test, for example the </w:t>
-      </w:r>
-      <w:proofErr w:type="spellStart"/>
-      <w:r>
-        <w:rPr>
-          <w:bCs/>
-        </w:rPr>
-        <w:t>Ljung</w:t>
-      </w:r>
-      <w:proofErr w:type="spellEnd"/>
-      <w:r>
-        <w:rPr>
-          <w:bCs/>
-        </w:rPr>
-        <w:t>-Box test</w:t>
-      </w:r>
-      <w:r>
-        <w:t xml:space="preserve"> </w:t>
-      </w:r>
-      <w:r>
-        <w:t>(</w:t>
-      </w:r>
-      <w:r>
-        <w:rPr>
-          <w:bCs/>
-        </w:rPr>
-        <w:t>Hyndman,</w:t>
-      </w:r>
-      <w:r>
-        <w:rPr>
-          <w:bCs/>
-        </w:rPr>
-        <w:t xml:space="preserve"> </w:t>
-      </w:r>
-      <w:proofErr w:type="spellStart"/>
-      <w:r>
-        <w:rPr>
-          <w:bCs/>
-        </w:rPr>
-        <w:t>Athanasopoulos</w:t>
-      </w:r>
-      <w:proofErr w:type="spellEnd"/>
-      <w:r>
-        <w:rPr>
-          <w:bCs/>
-        </w:rPr>
-        <w:t>,</w:t>
-      </w:r>
-      <w:r>
-        <w:rPr>
-          <w:bCs/>
-        </w:rPr>
-        <w:t xml:space="preserve"> 2018)</w:t>
-      </w:r>
-      <w:r>
-        <w:rPr>
-          <w:bCs/>
-        </w:rPr>
-        <w:t>.</w:t>
-      </w:r>
-    </w:p>
-    <w:p>
-      <w:pPr>
-        <w:rPr>
-          <w:u w:val="single"/>
-        </w:rPr>
-      </w:pPr>
-    </w:p>
-    <w:p>
-      <w:pPr>
-        <w:rPr>
-          <w:u w:val="single"/>
-        </w:rPr>
-      </w:pPr>
-      <w:proofErr w:type="spellStart"/>
-      <w:r>
-        <w:rPr>
-          <w:u w:val="single"/>
-        </w:rPr>
-        <w:lastRenderedPageBreak/>
-        <w:t>Quellen</w:t>
-      </w:r>
-      <w:proofErr w:type="spellEnd"/>
-      <w:r>
-        <w:rPr>
-          <w:u w:val="single"/>
-        </w:rPr>
-        <w:t>:</w:t>
-      </w:r>
-    </w:p>
-    <w:p>
-      <w:proofErr w:type="spellStart"/>
-      <w:r>
-        <w:t>Selva</w:t>
-      </w:r>
-      <w:proofErr w:type="spellEnd"/>
-      <w:r>
-        <w:t xml:space="preserve"> </w:t>
-      </w:r>
-      <w:proofErr w:type="spellStart"/>
-      <w:r>
-        <w:t>Prabhakaran</w:t>
-      </w:r>
-      <w:proofErr w:type="spellEnd"/>
-      <w:r>
-        <w:t xml:space="preserve"> (</w:t>
-      </w:r>
-      <w:r>
-        <w:t>2017</w:t>
-      </w:r>
-      <w:r>
-        <w:t xml:space="preserve">), </w:t>
-      </w:r>
-      <w:r>
-        <w:t>Time Series Analysis</w:t>
-      </w:r>
-      <w:r>
-        <w:t xml:space="preserve">, </w:t>
-      </w:r>
-      <w:r>
-        <w:t>r-statistics.co</w:t>
-      </w:r>
-    </w:p>
-    <w:p>
-      <w:proofErr w:type="spellStart"/>
-      <w:r>
-        <w:rPr>
-          <w:rStyle w:val="Hervorhebung"/>
-          <w:i w:val="0"/>
-        </w:rPr>
-        <w:t>Aishwarya</w:t>
-      </w:r>
-      <w:proofErr w:type="spellEnd"/>
-      <w:r>
-        <w:rPr>
-          <w:rStyle w:val="Hervorhebung"/>
-          <w:i w:val="0"/>
-        </w:rPr>
-        <w:t xml:space="preserve"> </w:t>
-      </w:r>
-      <w:proofErr w:type="spellStart"/>
-      <w:r>
-        <w:rPr>
-          <w:rStyle w:val="Hervorhebung"/>
-          <w:i w:val="0"/>
-        </w:rPr>
-        <w:t>Venkat</w:t>
-      </w:r>
-      <w:proofErr w:type="spellEnd"/>
-      <w:r>
-        <w:rPr>
-          <w:rStyle w:val="Hervorhebung"/>
-          <w:i w:val="0"/>
-        </w:rPr>
-        <w:t xml:space="preserve"> (2018), </w:t>
+        <w:t xml:space="preserve">Aishwarya Venkat (2018), </w:t>
       </w:r>
       <w:r>
         <w:t xml:space="preserve">Time Series Analysis for Epidemiological Data, </w:t>
@@ -1163,21 +910,7 @@
         <w:rPr>
           <w:bCs/>
         </w:rPr>
-        <w:t xml:space="preserve">Hyndman, R.J., &amp; </w:t>
-      </w:r>
-      <w:proofErr w:type="spellStart"/>
-      <w:r>
-        <w:rPr>
-          <w:bCs/>
-        </w:rPr>
-        <w:t>Athanasopoulos</w:t>
-      </w:r>
-      <w:proofErr w:type="spellEnd"/>
-      <w:r>
-        <w:rPr>
-          <w:bCs/>
-        </w:rPr>
-        <w:t xml:space="preserve">, G. (2018) </w:t>
+        <w:t xml:space="preserve">Hyndman, R.J., &amp; Athanasopoulos, G. (2018) </w:t>
       </w:r>
       <w:r>
         <w:rPr>
@@ -1191,21 +924,7 @@
         <w:rPr>
           <w:bCs/>
         </w:rPr>
-        <w:t xml:space="preserve">, 2nd edition, </w:t>
-      </w:r>
-      <w:proofErr w:type="spellStart"/>
-      <w:r>
-        <w:rPr>
-          <w:bCs/>
-        </w:rPr>
-        <w:t>OTexts</w:t>
-      </w:r>
-      <w:proofErr w:type="spellEnd"/>
-      <w:r>
-        <w:rPr>
-          <w:bCs/>
-        </w:rPr>
-        <w:t>: Melbourne, Australia. OTexts.com/fpp2. Accessed on 12.07.2023</w:t>
+        <w:t>, 2nd edition, OTexts: Melbourne, Australia. OTexts.com/fpp2. Accessed on 12.07.2023</w:t>
       </w:r>
     </w:p>
     <w:p/>
@@ -1219,19 +938,7 @@
     </w:p>
     <w:p>
       <w:r>
-        <w:t xml:space="preserve">The time series </w:t>
-      </w:r>
-      <w:r>
-        <w:t>of</w:t>
-      </w:r>
-      <w:r>
-        <w:t xml:space="preserve"> total dengue cases in Thailand was additively</w:t>
-      </w:r>
-      <w:r>
-        <w:t xml:space="preserve"> </w:t>
-      </w:r>
-      <w:r>
-        <w:t>decomposed in the components trend, seasonal and random</w:t>
+        <w:t>The time series of total dengue cases in Thailand was additively decomposed in the components trend, seasonal and random</w:t>
       </w:r>
       <w:r>
         <w:t xml:space="preserve">, as shown in Figure x </w:t>
@@ -1269,126 +976,74 @@
           <w:i/>
         </w:rPr>
         <w:br/>
-      </w:r>
-      <w:proofErr w:type="spellStart"/>
-      <w:r>
+        <w:t>Bildunterschrift: Figure X: Decomposition of the time series of the total dengue cases in Thailand</w:t>
+      </w:r>
+    </w:p>
+    <w:p>
+      <w:r>
+        <w:t>T</w:t>
+      </w:r>
+      <w:r>
+        <w:t xml:space="preserve">he composition of the time series of the dengue cases was compared to the </w:t>
+      </w:r>
+      <w:r>
+        <w:t>decomposition of the time series of temperatures.</w:t>
+      </w:r>
+      <w:r>
+        <w:t xml:space="preserve"> Both time series have</w:t>
+      </w:r>
+      <w:r>
+        <w:t xml:space="preserve"> an annual seasonal pattern</w:t>
+      </w:r>
+      <w:r>
+        <w:t>. The trends show</w:t>
+      </w:r>
+      <w:r>
+        <w:t xml:space="preserve"> in general similar patterns with differences in the amplitudes and slight shifts on the time axis, </w:t>
+      </w:r>
+      <w:r>
+        <w:t>as shown</w:t>
+      </w:r>
+      <w:r>
+        <w:t xml:space="preserve"> in figure y.</w:t>
+      </w:r>
+    </w:p>
+    <w:p>
+      <w:pPr>
         <w:rPr>
           <w:i/>
         </w:rPr>
-        <w:t>Bildunterschrift</w:t>
-      </w:r>
-      <w:proofErr w:type="spellEnd"/>
+      </w:pPr>
       <w:r>
         <w:rPr>
           <w:i/>
         </w:rPr>
-        <w:t>: Figure X: Decomposition of the time series of the total dengue cases in Thailand</w:t>
-      </w:r>
-    </w:p>
-    <w:p>
-      <w:r>
-        <w:t>T</w:t>
-      </w:r>
-      <w:r>
-        <w:t xml:space="preserve">he composition of the time series of the dengue cases was compared to the </w:t>
-      </w:r>
-      <w:r>
-        <w:t>decomposition of the time series of temperatures.</w:t>
-      </w:r>
-      <w:r>
-        <w:t xml:space="preserve"> Both time series have</w:t>
-      </w:r>
-      <w:r>
-        <w:t xml:space="preserve"> an annual seasonal pattern</w:t>
-      </w:r>
-      <w:r>
-        <w:t>. The trends show</w:t>
-      </w:r>
-      <w:r>
-        <w:t xml:space="preserve"> </w:t>
-      </w:r>
-      <w:r>
-        <w:t xml:space="preserve">in general </w:t>
-      </w:r>
-      <w:r>
-        <w:t xml:space="preserve">similar patterns with differences in the amplitudes and slight shifts on the time axis, </w:t>
-      </w:r>
-      <w:r>
-        <w:t>as shown</w:t>
-      </w:r>
-      <w:r>
-        <w:t xml:space="preserve"> in figure y.</w:t>
-      </w:r>
-    </w:p>
-    <w:p>
-      <w:pPr>
+        <w:t xml:space="preserve">Abb. der </w:t>
+      </w:r>
+      <w:r>
         <w:rPr>
           <w:i/>
         </w:rPr>
-      </w:pPr>
+        <w:t xml:space="preserve">trends </w:t>
+      </w:r>
       <w:r>
         <w:rPr>
           <w:i/>
         </w:rPr>
-        <w:t xml:space="preserve">Abb. der </w:t>
+        <w:t>decomposition</w:t>
       </w:r>
       <w:r>
         <w:rPr>
           <w:i/>
         </w:rPr>
-        <w:t xml:space="preserve">trends </w:t>
+        <w:br/>
+        <w:t>Bildunterschrift: Figure Y</w:t>
       </w:r>
       <w:r>
         <w:rPr>
           <w:i/>
         </w:rPr>
-        <w:t>decomposition</w:t>
-      </w:r>
-      <w:bookmarkStart w:id="0" w:name="_GoBack"/>
-      <w:bookmarkEnd w:id="0"/>
-      <w:r>
-        <w:rPr>
-          <w:i/>
-        </w:rPr>
-        <w:br/>
-      </w:r>
-      <w:proofErr w:type="spellStart"/>
-      <w:r>
-        <w:rPr>
-          <w:i/>
-        </w:rPr>
-        <w:t>Bildunterschrift</w:t>
-      </w:r>
-      <w:proofErr w:type="spellEnd"/>
-      <w:r>
-        <w:rPr>
-          <w:i/>
-        </w:rPr>
-        <w:t>: Figure Y</w:t>
-      </w:r>
-      <w:r>
-        <w:rPr>
-          <w:i/>
-        </w:rPr>
-        <w:t xml:space="preserve">: </w:t>
-      </w:r>
-      <w:r>
-        <w:rPr>
-          <w:i/>
-        </w:rPr>
-        <w:t>Trend</w:t>
-      </w:r>
-      <w:r>
-        <w:rPr>
-          <w:i/>
-        </w:rPr>
-        <w:t xml:space="preserve"> of the total dengue cases in Thailand</w:t>
-      </w:r>
-      <w:r>
-        <w:rPr>
-          <w:i/>
-        </w:rPr>
-        <w:t xml:space="preserve"> compared to the trend of the average temperature in Thailand for the years 2006 till 2020</w:t>
+        <w:t>: Trend of the total dengue cases in Thailand compared to the trend of the average temperature in Thailand for the years 2006 till 2020</w:t>
       </w:r>
     </w:p>
     <w:p/>
@@ -1409,7 +1064,16 @@
         </w:pBdr>
       </w:pPr>
       <w:r>
-        <w:t xml:space="preserve">ARIMA modelling was performed to model the </w:t>
+        <w:t xml:space="preserve">ARIMA </w:t>
+      </w:r>
+      <w:r>
+        <w:t>modelling was performed to predict</w:t>
+      </w:r>
+      <w:r>
+        <w:t xml:space="preserve"> the </w:t>
+      </w:r>
+      <w:r>
+        <w:t xml:space="preserve">development of dengue cases. The ADF test resulted in a p-value of 0.01. The KPSS test resulted in a p-value of 0.1. Therefore both test indicated stationarity of the time series and differencing wasn’t necessary. </w:t>
       </w:r>
     </w:p>
     <w:p>
@@ -1418,6 +1082,99 @@
           <w:bottom w:val="single" w:sz="6" w:space="1" w:color="auto"/>
         </w:pBdr>
       </w:pPr>
+      <w:r>
+        <w:t xml:space="preserve">The evaluation of </w:t>
+      </w:r>
+    </w:p>
+    <w:p>
+      <w:pPr>
+        <w:pBdr>
+          <w:bottom w:val="single" w:sz="6" w:space="1" w:color="auto"/>
+        </w:pBdr>
+      </w:pPr>
+      <w:r>
+        <w:t>The presence of a sine pattern in the ACF suggests the presence of seasonality in the data.</w:t>
+      </w:r>
+      <w:r>
+        <w:t xml:space="preserve"> </w:t>
+      </w:r>
+      <w:r>
+        <w:t>at regular intervals. This pattern may be observed as oscillations in the ACF, where the autocorrelation values show a repeating up-and-down pattern.</w:t>
+      </w:r>
+      <w:r>
+        <w:t xml:space="preserve"> </w:t>
+      </w:r>
+      <w:r>
+        <w:t>The increase in ACF values at lag 1 suggests a strong positive autocorrelation between adjacent observations. This indicates that the value at time t is highly influenced by the value at time t-1.</w:t>
+      </w:r>
+      <w:r>
+        <w:t xml:space="preserve"> </w:t>
+      </w:r>
+    </w:p>
+    <w:p>
+      <w:pPr>
+        <w:pBdr>
+          <w:bottom w:val="single" w:sz="6" w:space="1" w:color="auto"/>
+        </w:pBdr>
+      </w:pPr>
+      <w:r>
+        <w:t xml:space="preserve">2 </w:t>
+      </w:r>
+      <w:r>
+        <w:t>It suggests that there is a direct relationship between observations at those lags, even after accounting for the influence of other intermediate lags.</w:t>
+      </w:r>
+      <w:r>
+        <w:t xml:space="preserve"> </w:t>
+      </w:r>
+      <w:r>
+        <w:t>The smaller pACF values for the remaining lags indicate a weaker or negligible direct relationship between observations at those lags.</w:t>
+      </w:r>
+    </w:p>
+    <w:p>
+      <w:pPr>
+        <w:pBdr>
+          <w:bottom w:val="single" w:sz="6" w:space="1" w:color="auto"/>
+        </w:pBdr>
+      </w:pPr>
+      <w:r>
+        <w:lastRenderedPageBreak/>
+        <w:t>The ACF plot is used to identify the potential MA order by examining the decay pattern. If the ACF shows a significant decline and cuts off after a few lags, it indicates that an MA term may be appropriate.</w:t>
+      </w:r>
+    </w:p>
+    <w:p>
+      <w:pPr>
+        <w:pBdr>
+          <w:bottom w:val="single" w:sz="6" w:space="1" w:color="auto"/>
+        </w:pBdr>
+      </w:pPr>
+      <w:r>
+        <w:t xml:space="preserve">To test for the optimal ARIMA model, models with different combinations of p, i and q values were generated and the best model was selected by comparing the AICs. The best model was found to be (2,2,2) with an AIC of 3319.732. </w:t>
+      </w:r>
+    </w:p>
+    <w:p>
+      <w:pPr>
+        <w:pBdr>
+          <w:bottom w:val="single" w:sz="6" w:space="1" w:color="auto"/>
+        </w:pBdr>
+        <w:jc w:val="both"/>
+      </w:pPr>
+      <w:r>
+        <w:t xml:space="preserve">Because this method couldn’t account for seasonality in the data, the auto.arima function was used. </w:t>
+      </w:r>
+      <w:r>
+        <w:t>“ARIMA(1,0,2)(1,1,0)[12] with drift” w</w:t>
+      </w:r>
+      <w:r>
+        <w:t xml:space="preserve">as found to be </w:t>
+      </w:r>
+      <w:r>
+        <w:t>the be</w:t>
+      </w:r>
+      <w:bookmarkStart w:id="0" w:name="_GoBack"/>
+      <w:bookmarkEnd w:id="0"/>
+      <w:r>
+        <w:t xml:space="preserve">st model. … As the AIC of 3108.35 is lower than the AIC of the former model, the auto.arima model was used for further analysis. </w:t>
+      </w:r>
     </w:p>
     <w:p>
       <w:pPr>
@@ -1453,23 +1210,7 @@
     </w:p>
     <w:p>
       <w:r>
-        <w:t xml:space="preserve">2017 </w:t>
-      </w:r>
-      <w:proofErr w:type="spellStart"/>
-      <w:r>
-        <w:t>Selva</w:t>
-      </w:r>
-      <w:proofErr w:type="spellEnd"/>
-      <w:r>
-        <w:t xml:space="preserve"> </w:t>
-      </w:r>
-      <w:proofErr w:type="spellStart"/>
-      <w:r>
-        <w:t>Prabhakaran</w:t>
-      </w:r>
-      <w:proofErr w:type="spellEnd"/>
-      <w:r>
-        <w:t>, Time Series Analysis</w:t>
+        <w:t>2017 Selva Prabhakaran, Time Series Analysis</w:t>
       </w:r>
       <w:r>
         <w:t xml:space="preserve">, </w:t>
@@ -1487,7 +1228,6 @@
         </w:numPr>
       </w:pPr>
       <w:r>
-        <w:lastRenderedPageBreak/>
         <w:t>Stationary</w:t>
       </w:r>
     </w:p>
@@ -1499,19 +1239,9 @@
           <w:numId w:val="4"/>
         </w:numPr>
       </w:pPr>
-      <w:proofErr w:type="spellStart"/>
-      <w:r>
-        <w:t>acf</w:t>
-      </w:r>
-      <w:proofErr w:type="spellEnd"/>
-      <w:r>
-        <w:t xml:space="preserve"> </w:t>
-      </w:r>
-      <w:proofErr w:type="spellStart"/>
-      <w:r>
-        <w:t>pacf</w:t>
-      </w:r>
-      <w:proofErr w:type="spellEnd"/>
+      <w:r>
+        <w:t>acf pacf</w:t>
+      </w:r>
     </w:p>
     <w:p/>
     <w:p/>
@@ -1570,43 +1300,25 @@
           <w:i/>
         </w:rPr>
       </w:pPr>
-      <w:proofErr w:type="spellStart"/>
       <w:r>
         <w:rPr>
           <w:rStyle w:val="Hervorhebung"/>
           <w:i w:val="0"/>
         </w:rPr>
-        <w:t>Aishwarya</w:t>
-      </w:r>
-      <w:proofErr w:type="spellEnd"/>
+        <w:t>Aishwarya Venkat</w:t>
+      </w:r>
+    </w:p>
+    <w:p>
+      <w:pPr>
+        <w:rPr>
+          <w:i/>
+        </w:rPr>
+      </w:pPr>
       <w:r>
         <w:rPr>
           <w:rStyle w:val="Hervorhebung"/>
           <w:i w:val="0"/>
         </w:rPr>
-        <w:t xml:space="preserve"> </w:t>
-      </w:r>
-      <w:proofErr w:type="spellStart"/>
-      <w:r>
-        <w:rPr>
-          <w:rStyle w:val="Hervorhebung"/>
-          <w:i w:val="0"/>
-        </w:rPr>
-        <w:t>Venkat</w:t>
-      </w:r>
-      <w:proofErr w:type="spellEnd"/>
-    </w:p>
-    <w:p>
-      <w:pPr>
-        <w:rPr>
-          <w:i/>
-        </w:rPr>
-      </w:pPr>
-      <w:r>
-        <w:rPr>
-          <w:rStyle w:val="Hervorhebung"/>
-          <w:i w:val="0"/>
-        </w:rPr>
         <w:t>2018-02-01</w:t>
       </w:r>
     </w:p>
@@ -1633,21 +1345,7 @@
         <w:rPr>
           <w:bCs/>
         </w:rPr>
-        <w:t xml:space="preserve">Hyndman, R.J., &amp; </w:t>
-      </w:r>
-      <w:proofErr w:type="spellStart"/>
-      <w:r>
-        <w:rPr>
-          <w:bCs/>
-        </w:rPr>
-        <w:t>Athanasopoulos</w:t>
-      </w:r>
-      <w:proofErr w:type="spellEnd"/>
-      <w:r>
-        <w:rPr>
-          <w:bCs/>
-        </w:rPr>
-        <w:t xml:space="preserve">, G. (2018) </w:t>
+        <w:t xml:space="preserve">Hyndman, R.J., &amp; Athanasopoulos, G. (2018) </w:t>
       </w:r>
       <w:r>
         <w:rPr>
@@ -1661,21 +1359,7 @@
         <w:rPr>
           <w:bCs/>
         </w:rPr>
-        <w:t xml:space="preserve">, 2nd edition, </w:t>
-      </w:r>
-      <w:proofErr w:type="spellStart"/>
-      <w:r>
-        <w:rPr>
-          <w:bCs/>
-        </w:rPr>
-        <w:t>OTexts</w:t>
-      </w:r>
-      <w:proofErr w:type="spellEnd"/>
-      <w:r>
-        <w:rPr>
-          <w:bCs/>
-        </w:rPr>
-        <w:t>: Melbourne, Australia. OTexts.com/fpp2. Accessed on 12.07.2023</w:t>
+        <w:t>, 2nd edition, OTexts: Melbourne, Australia. OTexts.com/fpp2. Accessed on 12.07.2023</w:t>
       </w:r>
     </w:p>
     <w:p>
@@ -1692,23 +1376,8 @@
       <w:pPr>
         <w:pStyle w:val="StandardWeb"/>
       </w:pPr>
-      <w:proofErr w:type="spellStart"/>
-      <w:proofErr w:type="gramStart"/>
-      <w:r>
-        <w:t>für</w:t>
-      </w:r>
-      <w:proofErr w:type="spellEnd"/>
-      <w:proofErr w:type="gramEnd"/>
-      <w:r>
-        <w:t xml:space="preserve"> </w:t>
-      </w:r>
-      <w:proofErr w:type="spellStart"/>
-      <w:r>
-        <w:t>später</w:t>
-      </w:r>
-      <w:proofErr w:type="spellEnd"/>
-      <w:r>
-        <w:t xml:space="preserve">: </w:t>
+      <w:r>
+        <w:t xml:space="preserve">für später: </w:t>
       </w:r>
     </w:p>
     <w:p>
@@ -3210,7 +2879,7 @@
 </file>
 
 <file path=customXml/itemProps1.xml><?xml version="1.0" encoding="utf-8"?>
-<ds:datastoreItem xmlns:ds="http://schemas.openxmlformats.org/officeDocument/2006/customXml" ds:itemID="{86D0CE06-92F0-4003-82B1-BBE792FE16AD}">
+<ds:datastoreItem xmlns:ds="http://schemas.openxmlformats.org/officeDocument/2006/customXml" ds:itemID="{25AEB06C-1A3F-4E26-8913-A89EC4329316}">
   <ds:schemaRefs>
     <ds:schemaRef ds:uri="http://schemas.openxmlformats.org/officeDocument/2006/bibliography"/>
   </ds:schemaRefs>

</xml_diff>